<commit_message>
Export PDFs locally (project root)
</commit_message>
<xml_diff>
--- a/Completion Report.docx
+++ b/Completion Report.docx
@@ -102,15 +102,6 @@
           <w:bCs/>
         </w:rPr>
         <w:t>Project Status:</w:t>
-      </w:r>
-      <w:r>
-        <w:t xml:space="preserve"> </w:t>
-      </w:r>
-      <w:r>
-        <w:rPr>
-          <w:rFonts w:ascii="Segoe UI Emoji" w:hAnsi="Segoe UI Emoji" w:cs="Segoe UI Emoji"/>
-        </w:rPr>
-        <w:t>✅</w:t>
       </w:r>
       <w:r>
         <w:t xml:space="preserve"> Complete</w:t>
@@ -1779,15 +1770,7 @@
         <w:t>Issue</w:t>
       </w:r>
       <w:r>
-        <w:t xml:space="preserve">: </w:t>
-      </w:r>
-      <w:proofErr w:type="spellStart"/>
-      <w:r>
-        <w:t>Camtel</w:t>
-      </w:r>
-      <w:proofErr w:type="spellEnd"/>
-      <w:r>
-        <w:t xml:space="preserve"> (ISP) connectivity problems prevented timely reporting</w:t>
+        <w:t>: Camtel (ISP) connectivity problems prevented timely reporting</w:t>
       </w:r>
     </w:p>
     <w:p>
@@ -1802,10 +1785,46 @@
           <w:b/>
           <w:bCs/>
         </w:rPr>
-        <w:t>Resolution</w:t>
-      </w:r>
-      <w:r>
-        <w:t>: Continued development offline, finalized documentation upon connectivity restoration</w:t>
+        <w:t>Improvision</w:t>
+      </w:r>
+      <w:r>
+        <w:rPr>
+          <w:b/>
+          <w:bCs/>
+        </w:rPr>
+        <w:t xml:space="preserve"> (not re</w:t>
+      </w:r>
+      <w:r>
+        <w:rPr>
+          <w:b/>
+          <w:bCs/>
+        </w:rPr>
+        <w:t>solution</w:t>
+      </w:r>
+      <w:r>
+        <w:rPr>
+          <w:b/>
+          <w:bCs/>
+        </w:rPr>
+        <w:t>)</w:t>
+      </w:r>
+      <w:r>
+        <w:t xml:space="preserve">: Continued development offline, finalized documentation upon </w:t>
+      </w:r>
+      <w:r>
+        <w:t xml:space="preserve">personal </w:t>
+      </w:r>
+      <w:r>
+        <w:t xml:space="preserve">mobile data. But was still slowed down really bad. The offline state makes it difficult </w:t>
+      </w:r>
+      <w:r>
+        <w:t xml:space="preserve">me write mostly what I can remember from the optimization – The server </w:t>
+      </w:r>
+      <w:r>
+        <w:t>has been inaccessible remote.</w:t>
+      </w:r>
+      <w:r>
+        <w:t xml:space="preserve"> It has been that way for more than a week.</w:t>
       </w:r>
     </w:p>
     <w:p>
@@ -1833,15 +1852,6 @@
     <w:p>
       <w:r>
         <w:rPr>
-          <w:rFonts w:ascii="Segoe UI Emoji" w:hAnsi="Segoe UI Emoji" w:cs="Segoe UI Emoji"/>
-        </w:rPr>
-        <w:t>✅</w:t>
-      </w:r>
-      <w:r>
-        <w:t xml:space="preserve"> </w:t>
-      </w:r>
-      <w:r>
-        <w:rPr>
           <w:b/>
           <w:bCs/>
         </w:rPr>
@@ -1852,15 +1862,6 @@
       </w:r>
       <w:r>
         <w:rPr>
-          <w:rFonts w:ascii="Segoe UI Emoji" w:hAnsi="Segoe UI Emoji" w:cs="Segoe UI Emoji"/>
-        </w:rPr>
-        <w:t>✅</w:t>
-      </w:r>
-      <w:r>
-        <w:t xml:space="preserve"> </w:t>
-      </w:r>
-      <w:r>
-        <w:rPr>
           <w:b/>
           <w:bCs/>
         </w:rPr>
@@ -1871,15 +1872,6 @@
       </w:r>
       <w:r>
         <w:rPr>
-          <w:rFonts w:ascii="Segoe UI Emoji" w:hAnsi="Segoe UI Emoji" w:cs="Segoe UI Emoji"/>
-        </w:rPr>
-        <w:t>✅</w:t>
-      </w:r>
-      <w:r>
-        <w:t xml:space="preserve"> </w:t>
-      </w:r>
-      <w:r>
-        <w:rPr>
           <w:b/>
           <w:bCs/>
         </w:rPr>
@@ -1890,15 +1882,6 @@
       </w:r>
       <w:r>
         <w:rPr>
-          <w:rFonts w:ascii="Segoe UI Emoji" w:hAnsi="Segoe UI Emoji" w:cs="Segoe UI Emoji"/>
-        </w:rPr>
-        <w:t>✅</w:t>
-      </w:r>
-      <w:r>
-        <w:t xml:space="preserve"> </w:t>
-      </w:r>
-      <w:r>
-        <w:rPr>
           <w:b/>
           <w:bCs/>
         </w:rPr>
@@ -1909,15 +1892,6 @@
       </w:r>
       <w:r>
         <w:rPr>
-          <w:rFonts w:ascii="Segoe UI Emoji" w:hAnsi="Segoe UI Emoji" w:cs="Segoe UI Emoji"/>
-        </w:rPr>
-        <w:t>✅</w:t>
-      </w:r>
-      <w:r>
-        <w:t xml:space="preserve"> </w:t>
-      </w:r>
-      <w:r>
-        <w:rPr>
           <w:b/>
           <w:bCs/>
         </w:rPr>
@@ -1925,15 +1899,6 @@
       </w:r>
       <w:r>
         <w:br/>
-      </w:r>
-      <w:r>
-        <w:rPr>
-          <w:rFonts w:ascii="Segoe UI Emoji" w:hAnsi="Segoe UI Emoji" w:cs="Segoe UI Emoji"/>
-        </w:rPr>
-        <w:t>✅</w:t>
-      </w:r>
-      <w:r>
-        <w:t xml:space="preserve"> </w:t>
       </w:r>
       <w:r>
         <w:rPr>
@@ -1989,6 +1954,7 @@
         </w:numPr>
       </w:pPr>
       <w:r>
+        <w:lastRenderedPageBreak/>
         <w:t>Enhanced patient portal capabilities</w:t>
       </w:r>
     </w:p>
@@ -2000,7 +1966,6 @@
         </w:numPr>
       </w:pPr>
       <w:r>
-        <w:lastRenderedPageBreak/>
         <w:t>Integration with external laboratory systems</w:t>
       </w:r>
     </w:p>
@@ -2197,7 +2162,13 @@
         <w:t>Prepared by:</w:t>
       </w:r>
       <w:r>
-        <w:t xml:space="preserve"> Cyber-Lord Development Team</w:t>
+        <w:t xml:space="preserve"> </w:t>
+      </w:r>
+      <w:r>
+        <w:t xml:space="preserve">Nzenong K. Mc Braxton </w:t>
+      </w:r>
+      <w:r>
+        <w:t>Development Team</w:t>
       </w:r>
       <w:r>
         <w:br/>
@@ -2210,7 +2181,10 @@
         <w:t>Project Manager:</w:t>
       </w:r>
       <w:r>
-        <w:t xml:space="preserve"> [Your Name]</w:t>
+        <w:t xml:space="preserve"> </w:t>
+      </w:r>
+      <w:r>
+        <w:t>Nzenong K. Mc Braxton</w:t>
       </w:r>
       <w:r>
         <w:br/>
@@ -2223,7 +2197,10 @@
         <w:t>Lead Software Engineer:</w:t>
       </w:r>
       <w:r>
-        <w:t xml:space="preserve"> [Your Name]</w:t>
+        <w:t xml:space="preserve"> </w:t>
+      </w:r>
+      <w:r>
+        <w:t>Nzenong K. Mc Braxton</w:t>
       </w:r>
     </w:p>
     <w:p>

</xml_diff>